<commit_message>
Testing of section 2,3,4,7 Completed
-Testing of these sections is complete with screenshots taken
</commit_message>
<xml_diff>
--- a/SprintTwoTestResults.docx
+++ b/SprintTwoTestResults.docx
@@ -6,6 +6,7 @@
       <w:sdtPr>
         <w:rPr>
           <w:color w:val="4472C4" w:themeColor="accent1"/>
+          <w:lang w:val="en-AU" w:eastAsia="ja-JP"/>
         </w:rPr>
         <w:id w:val="894779287"/>
         <w:docPartObj>
@@ -16,7 +17,6 @@
       <w:sdtEndPr>
         <w:rPr>
           <w:color w:val="auto"/>
-          <w:lang w:val="en-AU" w:eastAsia="ja-JP"/>
         </w:rPr>
       </w:sdtEndPr>
       <w:sdtContent>
@@ -159,6 +159,7 @@
             <w:dataBinding w:prefixMappings="xmlns:ns0='http://purl.org/dc/elements/1.1/' xmlns:ns1='http://schemas.openxmlformats.org/package/2006/metadata/core-properties' " w:xpath="/ns1:coreProperties[1]/ns0:subject[1]" w:storeItemID="{6C3C8BC8-F283-45AE-878A-BAB7291924A1}"/>
             <w:text/>
           </w:sdtPr>
+          <w:sdtEndPr/>
           <w:sdtContent>
             <w:p>
               <w:pPr>
@@ -273,6 +274,7 @@
                                     <w:calendar w:val="gregorian"/>
                                   </w:date>
                                 </w:sdtPr>
+                                <w:sdtEndPr/>
                                 <w:sdtContent>
                                   <w:p>
                                     <w:pPr>
@@ -318,6 +320,7 @@
                                     <w:dataBinding w:prefixMappings="xmlns:ns0='http://schemas.openxmlformats.org/officeDocument/2006/extended-properties' " w:xpath="/ns0:Properties[1]/ns0:Company[1]" w:storeItemID="{6668398D-A668-4E3E-A5EB-62B293D839F1}"/>
                                     <w:text/>
                                   </w:sdtPr>
+                                  <w:sdtEndPr/>
                                   <w:sdtContent>
                                     <w:r>
                                       <w:rPr>
@@ -503,20 +506,6 @@
         </w:p>
       </w:sdtContent>
     </w:sdt>
-    <w:p/>
-    <w:p/>
-    <w:p>
-      <w:pPr>
-        <w:sectPr>
-          <w:pgSz w:w="11906" w:h="16838"/>
-          <w:pgMar w:top="1440" w:right="1440" w:bottom="1440" w:left="1440" w:header="708" w:footer="708" w:gutter="0"/>
-          <w:pgNumType w:start="0"/>
-          <w:cols w:space="708"/>
-          <w:titlePg/>
-          <w:docGrid w:linePitch="360"/>
-        </w:sectPr>
-      </w:pPr>
-    </w:p>
     <w:p>
       <w:pPr>
         <w:pStyle w:val="Heading2"/>
@@ -775,38 +764,17 @@
           </w:tcPr>
           <w:p>
             <w:r>
-              <w:t>1.</w:t>
-            </w:r>
-            <w:r>
-              <w:t>6</w:t>
-            </w:r>
-            <w:r>
-              <w:t xml:space="preserve"> Sign-up page, News</w:t>
-            </w:r>
-            <w:r>
-              <w:t>flash</w:t>
-            </w:r>
-            <w:r>
-              <w:t xml:space="preserve"> not ticked but other details complete</w:t>
-            </w:r>
-          </w:p>
-        </w:tc>
-        <w:tc>
-          <w:tcPr>
-            <w:tcW w:w="2254" w:type="dxa"/>
-          </w:tcPr>
-          <w:p>
-            <w:r>
-              <w:t xml:space="preserve">Added user subscription to database with newsletter = </w:t>
-            </w:r>
-            <w:r>
-              <w:t>1</w:t>
-            </w:r>
-            <w:r>
-              <w:t xml:space="preserve"> but newsflash = </w:t>
-            </w:r>
-            <w:r>
-              <w:t>0</w:t>
+              <w:t>1.6 Sign-up page, Newsflash not ticked but other details complete</w:t>
+            </w:r>
+          </w:p>
+        </w:tc>
+        <w:tc>
+          <w:tcPr>
+            <w:tcW w:w="2254" w:type="dxa"/>
+          </w:tcPr>
+          <w:p>
+            <w:r>
+              <w:t>Added user subscription to database with newsletter = 1 but newsflash = 0</w:t>
             </w:r>
           </w:p>
         </w:tc>
@@ -925,13 +893,21 @@
           <w:tcPr>
             <w:tcW w:w="2254" w:type="dxa"/>
           </w:tcPr>
-          <w:p/>
-        </w:tc>
-        <w:tc>
-          <w:tcPr>
-            <w:tcW w:w="2254" w:type="dxa"/>
-          </w:tcPr>
-          <w:p/>
+          <w:p>
+            <w:r>
+              <w:t>As expected.</w:t>
+            </w:r>
+          </w:p>
+        </w:tc>
+        <w:tc>
+          <w:tcPr>
+            <w:tcW w:w="2254" w:type="dxa"/>
+          </w:tcPr>
+          <w:p>
+            <w:r>
+              <w:t>2.1</w:t>
+            </w:r>
+          </w:p>
         </w:tc>
       </w:tr>
       <w:tr>
@@ -959,13 +935,21 @@
           <w:tcPr>
             <w:tcW w:w="2254" w:type="dxa"/>
           </w:tcPr>
-          <w:p/>
-        </w:tc>
-        <w:tc>
-          <w:tcPr>
-            <w:tcW w:w="2254" w:type="dxa"/>
-          </w:tcPr>
-          <w:p/>
+          <w:p>
+            <w:r>
+              <w:t>As expected.</w:t>
+            </w:r>
+          </w:p>
+        </w:tc>
+        <w:tc>
+          <w:tcPr>
+            <w:tcW w:w="2254" w:type="dxa"/>
+          </w:tcPr>
+          <w:p>
+            <w:r>
+              <w:t>2.2</w:t>
+            </w:r>
+          </w:p>
         </w:tc>
       </w:tr>
       <w:tr>
@@ -993,13 +977,21 @@
           <w:tcPr>
             <w:tcW w:w="2254" w:type="dxa"/>
           </w:tcPr>
-          <w:p/>
-        </w:tc>
-        <w:tc>
-          <w:tcPr>
-            <w:tcW w:w="2254" w:type="dxa"/>
-          </w:tcPr>
-          <w:p/>
+          <w:p>
+            <w:r>
+              <w:t>As expected.</w:t>
+            </w:r>
+          </w:p>
+        </w:tc>
+        <w:tc>
+          <w:tcPr>
+            <w:tcW w:w="2254" w:type="dxa"/>
+          </w:tcPr>
+          <w:p>
+            <w:r>
+              <w:t>2.3</w:t>
+            </w:r>
+          </w:p>
         </w:tc>
       </w:tr>
       <w:tr>
@@ -1027,13 +1019,21 @@
           <w:tcPr>
             <w:tcW w:w="2254" w:type="dxa"/>
           </w:tcPr>
-          <w:p/>
-        </w:tc>
-        <w:tc>
-          <w:tcPr>
-            <w:tcW w:w="2254" w:type="dxa"/>
-          </w:tcPr>
-          <w:p/>
+          <w:p>
+            <w:r>
+              <w:t>As expected.</w:t>
+            </w:r>
+          </w:p>
+        </w:tc>
+        <w:tc>
+          <w:tcPr>
+            <w:tcW w:w="2254" w:type="dxa"/>
+          </w:tcPr>
+          <w:p>
+            <w:r>
+              <w:t>2.4.1, 2.4.2</w:t>
+            </w:r>
+          </w:p>
         </w:tc>
       </w:tr>
       <w:tr>
@@ -1061,13 +1061,21 @@
           <w:tcPr>
             <w:tcW w:w="2254" w:type="dxa"/>
           </w:tcPr>
-          <w:p/>
-        </w:tc>
-        <w:tc>
-          <w:tcPr>
-            <w:tcW w:w="2254" w:type="dxa"/>
-          </w:tcPr>
-          <w:p/>
+          <w:p>
+            <w:r>
+              <w:t>As expected.</w:t>
+            </w:r>
+          </w:p>
+        </w:tc>
+        <w:tc>
+          <w:tcPr>
+            <w:tcW w:w="2254" w:type="dxa"/>
+          </w:tcPr>
+          <w:p>
+            <w:r>
+              <w:t>2.5.1, 2.5.2</w:t>
+            </w:r>
+          </w:p>
         </w:tc>
       </w:tr>
       <w:tr>
@@ -1095,13 +1103,21 @@
           <w:tcPr>
             <w:tcW w:w="2254" w:type="dxa"/>
           </w:tcPr>
-          <w:p/>
-        </w:tc>
-        <w:tc>
-          <w:tcPr>
-            <w:tcW w:w="2254" w:type="dxa"/>
-          </w:tcPr>
-          <w:p/>
+          <w:p>
+            <w:r>
+              <w:t>As expected.</w:t>
+            </w:r>
+          </w:p>
+        </w:tc>
+        <w:tc>
+          <w:tcPr>
+            <w:tcW w:w="2254" w:type="dxa"/>
+          </w:tcPr>
+          <w:p>
+            <w:r>
+              <w:t>2.6.1, 2.6.2</w:t>
+            </w:r>
+          </w:p>
         </w:tc>
       </w:tr>
     </w:tbl>
@@ -1194,13 +1210,24 @@
           <w:tcPr>
             <w:tcW w:w="2254" w:type="dxa"/>
           </w:tcPr>
-          <w:p/>
-        </w:tc>
-        <w:tc>
-          <w:tcPr>
-            <w:tcW w:w="2254" w:type="dxa"/>
-          </w:tcPr>
-          <w:p/>
+          <w:p>
+            <w:r>
+              <w:t>As expected</w:t>
+            </w:r>
+            <w:r>
+              <w:t>, displays the user data.</w:t>
+            </w:r>
+          </w:p>
+        </w:tc>
+        <w:tc>
+          <w:tcPr>
+            <w:tcW w:w="2254" w:type="dxa"/>
+          </w:tcPr>
+          <w:p>
+            <w:r>
+              <w:t>3.1.1, 3.1.2, 3.1.3</w:t>
+            </w:r>
+          </w:p>
         </w:tc>
       </w:tr>
     </w:tbl>
@@ -1310,13 +1337,21 @@
           <w:tcPr>
             <w:tcW w:w="2254" w:type="dxa"/>
           </w:tcPr>
-          <w:p/>
-        </w:tc>
-        <w:tc>
-          <w:tcPr>
-            <w:tcW w:w="2254" w:type="dxa"/>
-          </w:tcPr>
-          <w:p/>
+          <w:p>
+            <w:r>
+              <w:t>As expected.</w:t>
+            </w:r>
+          </w:p>
+        </w:tc>
+        <w:tc>
+          <w:tcPr>
+            <w:tcW w:w="2254" w:type="dxa"/>
+          </w:tcPr>
+          <w:p>
+            <w:r>
+              <w:t>4.1.1, 4.1.2</w:t>
+            </w:r>
+          </w:p>
         </w:tc>
       </w:tr>
       <w:tr>
@@ -1344,13 +1379,21 @@
           <w:tcPr>
             <w:tcW w:w="2254" w:type="dxa"/>
           </w:tcPr>
-          <w:p/>
-        </w:tc>
-        <w:tc>
-          <w:tcPr>
-            <w:tcW w:w="2254" w:type="dxa"/>
-          </w:tcPr>
-          <w:p/>
+          <w:p>
+            <w:r>
+              <w:t>As expected.</w:t>
+            </w:r>
+          </w:p>
+        </w:tc>
+        <w:tc>
+          <w:tcPr>
+            <w:tcW w:w="2254" w:type="dxa"/>
+          </w:tcPr>
+          <w:p>
+            <w:r>
+              <w:t>4.2</w:t>
+            </w:r>
+          </w:p>
         </w:tc>
       </w:tr>
       <w:tr>
@@ -1378,13 +1421,21 @@
           <w:tcPr>
             <w:tcW w:w="2254" w:type="dxa"/>
           </w:tcPr>
-          <w:p/>
-        </w:tc>
-        <w:tc>
-          <w:tcPr>
-            <w:tcW w:w="2254" w:type="dxa"/>
-          </w:tcPr>
-          <w:p/>
+          <w:p>
+            <w:r>
+              <w:t>As expected.</w:t>
+            </w:r>
+          </w:p>
+        </w:tc>
+        <w:tc>
+          <w:tcPr>
+            <w:tcW w:w="2254" w:type="dxa"/>
+          </w:tcPr>
+          <w:p>
+            <w:r>
+              <w:t>4.3</w:t>
+            </w:r>
+          </w:p>
         </w:tc>
       </w:tr>
       <w:tr>
@@ -1415,13 +1466,21 @@
           <w:tcPr>
             <w:tcW w:w="2254" w:type="dxa"/>
           </w:tcPr>
-          <w:p/>
-        </w:tc>
-        <w:tc>
-          <w:tcPr>
-            <w:tcW w:w="2254" w:type="dxa"/>
-          </w:tcPr>
-          <w:p/>
+          <w:p>
+            <w:r>
+              <w:t>As expected.</w:t>
+            </w:r>
+          </w:p>
+        </w:tc>
+        <w:tc>
+          <w:tcPr>
+            <w:tcW w:w="2254" w:type="dxa"/>
+          </w:tcPr>
+          <w:p>
+            <w:r>
+              <w:t>4.4</w:t>
+            </w:r>
+          </w:p>
         </w:tc>
       </w:tr>
     </w:tbl>
@@ -1693,8 +1752,20 @@
     <w:p>
       <w:pPr>
         <w:pStyle w:val="Heading2"/>
+        <w:sectPr>
+          <w:pgSz w:w="11906" w:h="16838"/>
+          <w:pgMar w:top="1440" w:right="1440" w:bottom="1440" w:left="1440" w:header="708" w:footer="708" w:gutter="0"/>
+          <w:cols w:space="708"/>
+          <w:docGrid w:linePitch="360"/>
+        </w:sectPr>
+      </w:pPr>
+    </w:p>
+    <w:p>
+      <w:pPr>
+        <w:pStyle w:val="Heading2"/>
       </w:pPr>
       <w:r>
+        <w:lastRenderedPageBreak/>
         <w:t>Log</w:t>
       </w:r>
       <w:r>
@@ -1783,13 +1854,21 @@
           <w:tcPr>
             <w:tcW w:w="2254" w:type="dxa"/>
           </w:tcPr>
-          <w:p/>
-        </w:tc>
-        <w:tc>
-          <w:tcPr>
-            <w:tcW w:w="2254" w:type="dxa"/>
-          </w:tcPr>
-          <w:p/>
+          <w:p>
+            <w:r>
+              <w:t>Log out button sends user to home page, if reloading admin page requires another login</w:t>
+            </w:r>
+          </w:p>
+        </w:tc>
+        <w:tc>
+          <w:tcPr>
+            <w:tcW w:w="2254" w:type="dxa"/>
+          </w:tcPr>
+          <w:p>
+            <w:r>
+              <w:t>7.1.1, 7.1.2, 7.1.3</w:t>
+            </w:r>
+          </w:p>
         </w:tc>
       </w:tr>
     </w:tbl>
@@ -1798,7 +1877,6 @@
         <w:pStyle w:val="Heading2"/>
       </w:pPr>
       <w:r>
-        <w:lastRenderedPageBreak/>
         <w:t>Accessing admin pages with no log-in</w:t>
       </w:r>
     </w:p>
@@ -2065,6 +2143,7 @@
     <w:lsdException w:name="HTML Sample" w:semiHidden="1" w:unhideWhenUsed="1"/>
     <w:lsdException w:name="HTML Typewriter" w:semiHidden="1" w:unhideWhenUsed="1"/>
     <w:lsdException w:name="HTML Variable" w:semiHidden="1" w:unhideWhenUsed="1"/>
+    <w:lsdException w:name="Normal Table" w:semiHidden="1" w:unhideWhenUsed="1"/>
     <w:lsdException w:name="annotation subject" w:semiHidden="1" w:unhideWhenUsed="1"/>
     <w:lsdException w:name="No List" w:semiHidden="1" w:unhideWhenUsed="1"/>
     <w:lsdException w:name="Outline List 1" w:semiHidden="1" w:unhideWhenUsed="1"/>
@@ -2111,8 +2190,10 @@
     <w:lsdException w:name="Table Subtle 2" w:semiHidden="1" w:unhideWhenUsed="1"/>
     <w:lsdException w:name="Table Web 1" w:semiHidden="1" w:unhideWhenUsed="1"/>
     <w:lsdException w:name="Table Web 2" w:semiHidden="1" w:unhideWhenUsed="1"/>
+    <w:lsdException w:name="Table Web 3" w:semiHidden="1" w:unhideWhenUsed="1"/>
     <w:lsdException w:name="Balloon Text" w:semiHidden="1" w:unhideWhenUsed="1"/>
     <w:lsdException w:name="Table Grid" w:uiPriority="39"/>
+    <w:lsdException w:name="Table Theme" w:semiHidden="1" w:unhideWhenUsed="1"/>
     <w:lsdException w:name="Placeholder Text" w:semiHidden="1"/>
     <w:lsdException w:name="No Spacing" w:uiPriority="1" w:qFormat="1"/>
     <w:lsdException w:name="Light Shading" w:uiPriority="60"/>
@@ -2523,7 +2604,7 @@
     <w:charset w:val="00"/>
     <w:family w:val="swiss"/>
     <w:pitch w:val="variable"/>
-    <w:sig w:usb0="E0002AFF" w:usb1="4000ACFF" w:usb2="00000001" w:usb3="00000000" w:csb0="000001FF" w:csb1="00000000"/>
+    <w:sig w:usb0="E4002EFF" w:usb1="C000247B" w:usb2="00000009" w:usb3="00000000" w:csb0="000001FF" w:csb1="00000000"/>
   </w:font>
   <w:font w:name="Yu Mincho">
     <w:altName w:val="游明朝"/>
@@ -2538,14 +2619,14 @@
     <w:charset w:val="00"/>
     <w:family w:val="roman"/>
     <w:pitch w:val="variable"/>
-    <w:sig w:usb0="E0002AFF" w:usb1="C0007843" w:usb2="00000009" w:usb3="00000000" w:csb0="000001FF" w:csb1="00000000"/>
+    <w:sig w:usb0="E0002EFF" w:usb1="C000785B" w:usb2="00000009" w:usb3="00000000" w:csb0="000001FF" w:csb1="00000000"/>
   </w:font>
   <w:font w:name="Calibri Light">
     <w:panose1 w:val="020F0302020204030204"/>
     <w:charset w:val="00"/>
     <w:family w:val="swiss"/>
     <w:pitch w:val="variable"/>
-    <w:sig w:usb0="A0002AEF" w:usb1="4000207B" w:usb2="00000000" w:usb3="00000000" w:csb0="000001FF" w:csb1="00000000"/>
+    <w:sig w:usb0="E4002EFF" w:usb1="C000247B" w:usb2="00000009" w:usb3="00000000" w:csb0="000001FF" w:csb1="00000000"/>
   </w:font>
   <w:font w:name="Yu Gothic Light">
     <w:altName w:val="游ゴシック Light"/>
@@ -2574,6 +2655,8 @@
   </w:compat>
   <w:rsids>
     <w:rsidRoot w:val="00A57894"/>
+    <w:rsid w:val="0034716C"/>
+    <w:rsid w:val="005B654F"/>
     <w:rsid w:val="005C203D"/>
     <w:rsid w:val="00A57894"/>
   </w:rsids>

</xml_diff>

<commit_message>
Completed test data, made adjustments to sign up script, cleaned up some files
</commit_message>
<xml_diff>
--- a/SprintTwoTestResults.docx
+++ b/SprintTwoTestResults.docx
@@ -517,12 +517,29 @@
     </w:p>
     <w:p>
       <w:r>
-        <w:t>-Ensure all functional requirements have been met.</w:t>
+        <w:t>-</w:t>
+      </w:r>
+      <w:r>
+        <w:t xml:space="preserve"> </w:t>
+      </w:r>
+      <w:r>
+        <w:t>Ensure all functional requirements have been met.</w:t>
       </w:r>
     </w:p>
     <w:p>
       <w:r>
-        <w:t>-Website should be easy to navigate, display well, and be relatively fast</w:t>
+        <w:t>-</w:t>
+      </w:r>
+      <w:r>
+        <w:t xml:space="preserve"> </w:t>
+      </w:r>
+      <w:r>
+        <w:t>Website should be easy to navigate, display well, and be relatively fast</w:t>
+      </w:r>
+    </w:p>
+    <w:p>
+      <w:r>
+        <w:t>- All components related to user subscription service and admin tools should be tested thoroughly.</w:t>
       </w:r>
     </w:p>
     <w:p>
@@ -612,13 +629,33 @@
           <w:tcPr>
             <w:tcW w:w="2254" w:type="dxa"/>
           </w:tcPr>
-          <w:p/>
-        </w:tc>
-        <w:tc>
-          <w:tcPr>
-            <w:tcW w:w="2254" w:type="dxa"/>
-          </w:tcPr>
-          <w:p/>
+          <w:p>
+            <w:r>
+              <w:t>Meets expectations.</w:t>
+            </w:r>
+          </w:p>
+        </w:tc>
+        <w:tc>
+          <w:tcPr>
+            <w:tcW w:w="2254" w:type="dxa"/>
+          </w:tcPr>
+          <w:p>
+            <w:r>
+              <w:t>TestEvidence/1.</w:t>
+            </w:r>
+            <w:r>
+              <w:t>1</w:t>
+            </w:r>
+            <w:r>
+              <w:t xml:space="preserve"> </w:t>
+            </w:r>
+            <w:r>
+              <w:t>TestEvidence/1.1</w:t>
+            </w:r>
+            <w:r>
+              <w:t>.1</w:t>
+            </w:r>
+          </w:p>
         </w:tc>
       </w:tr>
       <w:tr>
@@ -646,13 +683,24 @@
           <w:tcPr>
             <w:tcW w:w="2254" w:type="dxa"/>
           </w:tcPr>
-          <w:p/>
-        </w:tc>
-        <w:tc>
-          <w:tcPr>
-            <w:tcW w:w="2254" w:type="dxa"/>
-          </w:tcPr>
-          <w:p/>
+          <w:p>
+            <w:r>
+              <w:t>Meets expectations.</w:t>
+            </w:r>
+          </w:p>
+        </w:tc>
+        <w:tc>
+          <w:tcPr>
+            <w:tcW w:w="2254" w:type="dxa"/>
+          </w:tcPr>
+          <w:p>
+            <w:r>
+              <w:t>TestEvidence/1.</w:t>
+            </w:r>
+            <w:r>
+              <w:t>2</w:t>
+            </w:r>
+          </w:p>
         </w:tc>
       </w:tr>
       <w:tr>
@@ -680,13 +728,24 @@
           <w:tcPr>
             <w:tcW w:w="2254" w:type="dxa"/>
           </w:tcPr>
-          <w:p/>
-        </w:tc>
-        <w:tc>
-          <w:tcPr>
-            <w:tcW w:w="2254" w:type="dxa"/>
-          </w:tcPr>
-          <w:p/>
+          <w:p>
+            <w:r>
+              <w:t>Meets expectations.</w:t>
+            </w:r>
+          </w:p>
+        </w:tc>
+        <w:tc>
+          <w:tcPr>
+            <w:tcW w:w="2254" w:type="dxa"/>
+          </w:tcPr>
+          <w:p>
+            <w:r>
+              <w:t>TestEvidence/1.</w:t>
+            </w:r>
+            <w:r>
+              <w:t>3</w:t>
+            </w:r>
+          </w:p>
         </w:tc>
       </w:tr>
       <w:tr>
@@ -714,13 +773,24 @@
           <w:tcPr>
             <w:tcW w:w="2254" w:type="dxa"/>
           </w:tcPr>
-          <w:p/>
-        </w:tc>
-        <w:tc>
-          <w:tcPr>
-            <w:tcW w:w="2254" w:type="dxa"/>
-          </w:tcPr>
-          <w:p/>
+          <w:p>
+            <w:r>
+              <w:t>Meets expectations.</w:t>
+            </w:r>
+          </w:p>
+        </w:tc>
+        <w:tc>
+          <w:tcPr>
+            <w:tcW w:w="2254" w:type="dxa"/>
+          </w:tcPr>
+          <w:p>
+            <w:r>
+              <w:t>TestEvidence/1.</w:t>
+            </w:r>
+            <w:r>
+              <w:t>4</w:t>
+            </w:r>
+          </w:p>
         </w:tc>
       </w:tr>
       <w:tr>
@@ -748,13 +818,27 @@
           <w:tcPr>
             <w:tcW w:w="2254" w:type="dxa"/>
           </w:tcPr>
-          <w:p/>
-        </w:tc>
-        <w:tc>
-          <w:tcPr>
-            <w:tcW w:w="2254" w:type="dxa"/>
-          </w:tcPr>
-          <w:p/>
+          <w:p>
+            <w:r>
+              <w:t>Meets expectations.</w:t>
+            </w:r>
+          </w:p>
+        </w:tc>
+        <w:tc>
+          <w:tcPr>
+            <w:tcW w:w="2254" w:type="dxa"/>
+          </w:tcPr>
+          <w:p>
+            <w:r>
+              <w:t xml:space="preserve">TestEvidence/1.5 </w:t>
+            </w:r>
+            <w:r>
+              <w:t>TestEvidence/1.5</w:t>
+            </w:r>
+            <w:r>
+              <w:t>.1</w:t>
+            </w:r>
+          </w:p>
         </w:tc>
       </w:tr>
       <w:tr>
@@ -782,13 +866,33 @@
           <w:tcPr>
             <w:tcW w:w="2254" w:type="dxa"/>
           </w:tcPr>
-          <w:p/>
-        </w:tc>
-        <w:tc>
-          <w:tcPr>
-            <w:tcW w:w="2254" w:type="dxa"/>
-          </w:tcPr>
-          <w:p/>
+          <w:p>
+            <w:r>
+              <w:t>Meets expectations.</w:t>
+            </w:r>
+          </w:p>
+        </w:tc>
+        <w:tc>
+          <w:tcPr>
+            <w:tcW w:w="2254" w:type="dxa"/>
+          </w:tcPr>
+          <w:p>
+            <w:r>
+              <w:t>TestEvidence/1.</w:t>
+            </w:r>
+            <w:r>
+              <w:t>6</w:t>
+            </w:r>
+            <w:r>
+              <w:t xml:space="preserve"> TestEvidence/1.</w:t>
+            </w:r>
+            <w:r>
+              <w:t>6</w:t>
+            </w:r>
+            <w:r>
+              <w:t>.1</w:t>
+            </w:r>
+          </w:p>
         </w:tc>
       </w:tr>
     </w:tbl>
@@ -1212,10 +1316,7 @@
           </w:tcPr>
           <w:p>
             <w:r>
-              <w:t>As expected</w:t>
-            </w:r>
-            <w:r>
-              <w:t>, displays the user data.</w:t>
+              <w:t>As expected, displays the user data.</w:t>
             </w:r>
           </w:p>
         </w:tc>
@@ -1572,12 +1673,27 @@
           <w:tcPr>
             <w:tcW w:w="2254" w:type="dxa"/>
           </w:tcPr>
+          <w:p>
+            <w:r>
+              <w:t>Meets expectations.</w:t>
+            </w:r>
+          </w:p>
+        </w:tc>
+        <w:tc>
+          <w:tcPr>
+            <w:tcW w:w="2254" w:type="dxa"/>
+          </w:tcPr>
+          <w:p>
+            <w:r>
+              <w:t>TestEvidence/5.1</w:t>
+            </w:r>
+          </w:p>
+          <w:p>
+            <w:r>
+              <w:t>TestEvidence/5.1.1</w:t>
+            </w:r>
+          </w:p>
           <w:p/>
-        </w:tc>
-        <w:tc>
-          <w:tcPr>
-            <w:tcW w:w="2254" w:type="dxa"/>
-          </w:tcPr>
           <w:p/>
         </w:tc>
       </w:tr>
@@ -1606,12 +1722,21 @@
           <w:tcPr>
             <w:tcW w:w="2254" w:type="dxa"/>
           </w:tcPr>
-          <w:p/>
-        </w:tc>
-        <w:tc>
-          <w:tcPr>
-            <w:tcW w:w="2254" w:type="dxa"/>
-          </w:tcPr>
+          <w:p>
+            <w:r>
+              <w:t>Meets expectations.</w:t>
+            </w:r>
+          </w:p>
+        </w:tc>
+        <w:tc>
+          <w:tcPr>
+            <w:tcW w:w="2254" w:type="dxa"/>
+          </w:tcPr>
+          <w:p>
+            <w:r>
+              <w:t>TestEvidence/5.2</w:t>
+            </w:r>
+          </w:p>
           <w:p/>
         </w:tc>
       </w:tr>
@@ -1640,12 +1765,21 @@
           <w:tcPr>
             <w:tcW w:w="2254" w:type="dxa"/>
           </w:tcPr>
-          <w:p/>
-        </w:tc>
-        <w:tc>
-          <w:tcPr>
-            <w:tcW w:w="2254" w:type="dxa"/>
-          </w:tcPr>
+          <w:p>
+            <w:r>
+              <w:t>Meets expectations.</w:t>
+            </w:r>
+          </w:p>
+        </w:tc>
+        <w:tc>
+          <w:tcPr>
+            <w:tcW w:w="2254" w:type="dxa"/>
+          </w:tcPr>
+          <w:p>
+            <w:r>
+              <w:t>TestEvidence/5.3</w:t>
+            </w:r>
+          </w:p>
           <w:p/>
         </w:tc>
       </w:tr>
@@ -1738,13 +1872,30 @@
           <w:tcPr>
             <w:tcW w:w="2254" w:type="dxa"/>
           </w:tcPr>
-          <w:p/>
-        </w:tc>
-        <w:tc>
-          <w:tcPr>
-            <w:tcW w:w="2254" w:type="dxa"/>
-          </w:tcPr>
-          <w:p/>
+          <w:p>
+            <w:r>
+              <w:t>Meets expectations.</w:t>
+            </w:r>
+            <w:r>
+              <w:br/>
+              <w:t>NOTE: task scheduler was adjusted to run 1 minute later instead of monthly, for testing purposes.</w:t>
+            </w:r>
+          </w:p>
+        </w:tc>
+        <w:tc>
+          <w:tcPr>
+            <w:tcW w:w="2254" w:type="dxa"/>
+          </w:tcPr>
+          <w:p>
+            <w:r>
+              <w:t>TestEvidence/6.1</w:t>
+            </w:r>
+          </w:p>
+          <w:p>
+            <w:r>
+              <w:t>TestEvidence/6.1.1</w:t>
+            </w:r>
+          </w:p>
         </w:tc>
       </w:tr>
     </w:tbl>
@@ -1959,13 +2110,21 @@
           <w:tcPr>
             <w:tcW w:w="2254" w:type="dxa"/>
           </w:tcPr>
-          <w:p/>
-        </w:tc>
-        <w:tc>
-          <w:tcPr>
-            <w:tcW w:w="2254" w:type="dxa"/>
-          </w:tcPr>
-          <w:p/>
+          <w:p>
+            <w:r>
+              <w:t>Meets expectation. Note: Developer tools was used to record redirect from admin page to index.</w:t>
+            </w:r>
+          </w:p>
+        </w:tc>
+        <w:tc>
+          <w:tcPr>
+            <w:tcW w:w="2254" w:type="dxa"/>
+          </w:tcPr>
+          <w:p>
+            <w:r>
+              <w:t>TestEvidence/8.1</w:t>
+            </w:r>
+          </w:p>
         </w:tc>
       </w:tr>
       <w:tr>
@@ -1975,13 +2134,7 @@
           </w:tcPr>
           <w:p>
             <w:r>
-              <w:t>8.2 Accessing Display all users page, no log-</w:t>
-            </w:r>
-            <w:r>
-              <w:t>i</w:t>
-            </w:r>
-            <w:r>
-              <w:t>n</w:t>
+              <w:t>8.2 Accessing Display all users page, no log-in</w:t>
             </w:r>
           </w:p>
         </w:tc>
@@ -1999,13 +2152,24 @@
           <w:tcPr>
             <w:tcW w:w="2254" w:type="dxa"/>
           </w:tcPr>
-          <w:p/>
-        </w:tc>
-        <w:tc>
-          <w:tcPr>
-            <w:tcW w:w="2254" w:type="dxa"/>
-          </w:tcPr>
-          <w:p/>
+          <w:p>
+            <w:r>
+              <w:t>Meets expectation. Note: Developer tools was used to record redirect from list users to index.</w:t>
+            </w:r>
+          </w:p>
+        </w:tc>
+        <w:tc>
+          <w:tcPr>
+            <w:tcW w:w="2254" w:type="dxa"/>
+          </w:tcPr>
+          <w:p>
+            <w:r>
+              <w:t>TestEvidence/8.</w:t>
+            </w:r>
+            <w:r>
+              <w:t>2</w:t>
+            </w:r>
+          </w:p>
         </w:tc>
       </w:tr>
     </w:tbl>
@@ -2604,11 +2768,10 @@
     <w:charset w:val="00"/>
     <w:family w:val="swiss"/>
     <w:pitch w:val="variable"/>
-    <w:sig w:usb0="E4002EFF" w:usb1="C000247B" w:usb2="00000009" w:usb3="00000000" w:csb0="000001FF" w:csb1="00000000"/>
+    <w:sig w:usb0="E0002EFF" w:usb1="C000247B" w:usb2="00000009" w:usb3="00000000" w:csb0="000001FF" w:csb1="00000000"/>
   </w:font>
   <w:font w:name="Yu Mincho">
     <w:altName w:val="游明朝"/>
-    <w:panose1 w:val="02020400000000000000"/>
     <w:charset w:val="80"/>
     <w:family w:val="roman"/>
     <w:pitch w:val="variable"/>
@@ -2626,7 +2789,7 @@
     <w:charset w:val="00"/>
     <w:family w:val="swiss"/>
     <w:pitch w:val="variable"/>
-    <w:sig w:usb0="E4002EFF" w:usb1="C000247B" w:usb2="00000009" w:usb3="00000000" w:csb0="000001FF" w:csb1="00000000"/>
+    <w:sig w:usb0="E0002AFF" w:usb1="C000247B" w:usb2="00000009" w:usb3="00000000" w:csb0="000001FF" w:csb1="00000000"/>
   </w:font>
   <w:font w:name="Yu Gothic Light">
     <w:altName w:val="游ゴシック Light"/>
@@ -2656,6 +2819,7 @@
   <w:rsids>
     <w:rsidRoot w:val="00A57894"/>
     <w:rsid w:val="0034716C"/>
+    <w:rsid w:val="00596532"/>
     <w:rsid w:val="005B654F"/>
     <w:rsid w:val="005C203D"/>
     <w:rsid w:val="00A57894"/>

</xml_diff>